<commit_message>
'Linux Commands (Ubuntu And Debian).docx' updated
</commit_message>
<xml_diff>
--- a/Linux Commands (Ubuntu And Debian).docx
+++ b/Linux Commands (Ubuntu And Debian).docx
@@ -163,21 +163,7 @@
                 <w:sz w:val="28"/>
                 <w:szCs w:val="28"/>
               </w:rPr>
-              <w:t xml:space="preserve"># </w:t>
-            </w:r>
-            <w:r>
-              <w:rPr>
-                <w:sz w:val="28"/>
-                <w:szCs w:val="28"/>
-              </w:rPr>
-              <w:t>uname</w:t>
-            </w:r>
-            <w:r>
-              <w:rPr>
-                <w:sz w:val="28"/>
-                <w:szCs w:val="28"/>
-              </w:rPr>
-              <w:t xml:space="preserve"> [OPTION]</w:t>
+              <w:t># uname [OPTION]</w:t>
             </w:r>
           </w:p>
         </w:tc>
@@ -202,8 +188,25 @@
                 <w:sz w:val="28"/>
                 <w:szCs w:val="28"/>
               </w:rPr>
-              <w:t>-</w:t>
-            </w:r>
+              <w:t>-a</w:t>
+            </w:r>
+            <w:r>
+              <w:rPr>
+                <w:sz w:val="28"/>
+                <w:szCs w:val="28"/>
+              </w:rPr>
+              <w:t xml:space="preserve"> print  all  information,  in the following order, except omit -p and -i if unknown</w:t>
+            </w:r>
+          </w:p>
+          <w:p>
+            <w:pPr>
+              <w:pStyle w:val="Normal"/>
+              <w:spacing w:lineRule="auto" w:line="240" w:before="0" w:after="0"/>
+              <w:rPr>
+                <w:sz w:val="28"/>
+                <w:szCs w:val="28"/>
+              </w:rPr>
+            </w:pPr>
             <w:r>
               <w:rPr>
                 <w:b/>
@@ -211,21 +214,14 @@
                 <w:sz w:val="28"/>
                 <w:szCs w:val="28"/>
               </w:rPr>
-              <w:t>a</w:t>
-            </w:r>
-            <w:r>
-              <w:rPr>
-                <w:sz w:val="28"/>
-                <w:szCs w:val="28"/>
-              </w:rPr>
-              <w:t xml:space="preserve"> print  all  information,  in the following order, except omit -p </w:t>
-            </w:r>
-            <w:r>
-              <w:rPr>
-                <w:sz w:val="28"/>
-                <w:szCs w:val="28"/>
-              </w:rPr>
-              <w:t>and -i if unknown</w:t>
+              <w:t>-m</w:t>
+            </w:r>
+            <w:r>
+              <w:rPr>
+                <w:sz w:val="28"/>
+                <w:szCs w:val="28"/>
+              </w:rPr>
+              <w:t xml:space="preserve"> Shows machine</w:t>
             </w:r>
           </w:p>
           <w:p>
@@ -244,8 +240,25 @@
                 <w:sz w:val="28"/>
                 <w:szCs w:val="28"/>
               </w:rPr>
-              <w:t>-</w:t>
-            </w:r>
+              <w:t>-p</w:t>
+            </w:r>
+            <w:r>
+              <w:rPr>
+                <w:sz w:val="28"/>
+                <w:szCs w:val="28"/>
+              </w:rPr>
+              <w:t xml:space="preserve"> Shows processor</w:t>
+            </w:r>
+          </w:p>
+          <w:p>
+            <w:pPr>
+              <w:pStyle w:val="Normal"/>
+              <w:spacing w:lineRule="auto" w:line="240" w:before="0" w:after="0"/>
+              <w:rPr>
+                <w:sz w:val="28"/>
+                <w:szCs w:val="28"/>
+              </w:rPr>
+            </w:pPr>
             <w:r>
               <w:rPr>
                 <w:b/>
@@ -253,14 +266,14 @@
                 <w:sz w:val="28"/>
                 <w:szCs w:val="28"/>
               </w:rPr>
-              <w:t>m</w:t>
-            </w:r>
-            <w:r>
-              <w:rPr>
-                <w:sz w:val="28"/>
-                <w:szCs w:val="28"/>
-              </w:rPr>
-              <w:t xml:space="preserve"> Shows machine</w:t>
+              <w:t>-o</w:t>
+            </w:r>
+            <w:r>
+              <w:rPr>
+                <w:sz w:val="28"/>
+                <w:szCs w:val="28"/>
+              </w:rPr>
+              <w:t xml:space="preserve"> Shows operating system</w:t>
             </w:r>
           </w:p>
           <w:p>
@@ -279,14 +292,14 @@
                 <w:sz w:val="28"/>
                 <w:szCs w:val="28"/>
               </w:rPr>
-              <w:t>-p</w:t>
-            </w:r>
-            <w:r>
-              <w:rPr>
-                <w:sz w:val="28"/>
-                <w:szCs w:val="28"/>
-              </w:rPr>
-              <w:t xml:space="preserve"> Shows processor</w:t>
+              <w:t>-i</w:t>
+            </w:r>
+            <w:r>
+              <w:rPr>
+                <w:sz w:val="28"/>
+                <w:szCs w:val="28"/>
+              </w:rPr>
+              <w:t xml:space="preserve"> Shows hardware platform</w:t>
             </w:r>
           </w:p>
           <w:p>
@@ -305,14 +318,14 @@
                 <w:sz w:val="28"/>
                 <w:szCs w:val="28"/>
               </w:rPr>
-              <w:t>-o</w:t>
-            </w:r>
-            <w:r>
-              <w:rPr>
-                <w:sz w:val="28"/>
-                <w:szCs w:val="28"/>
-              </w:rPr>
-              <w:t xml:space="preserve"> Shows operating system</w:t>
+              <w:t>-v</w:t>
+            </w:r>
+            <w:r>
+              <w:rPr>
+                <w:sz w:val="28"/>
+                <w:szCs w:val="28"/>
+              </w:rPr>
+              <w:t xml:space="preserve"> Shows kernel version</w:t>
             </w:r>
           </w:p>
           <w:p>
@@ -331,14 +344,14 @@
                 <w:sz w:val="28"/>
                 <w:szCs w:val="28"/>
               </w:rPr>
-              <w:t>-i</w:t>
-            </w:r>
-            <w:r>
-              <w:rPr>
-                <w:sz w:val="28"/>
-                <w:szCs w:val="28"/>
-              </w:rPr>
-              <w:t xml:space="preserve"> Shows hardware platform</w:t>
+              <w:t>-r</w:t>
+            </w:r>
+            <w:r>
+              <w:rPr>
+                <w:sz w:val="28"/>
+                <w:szCs w:val="28"/>
+              </w:rPr>
+              <w:t xml:space="preserve"> Shows kernel release </w:t>
             </w:r>
           </w:p>
           <w:p>
@@ -357,14 +370,14 @@
                 <w:sz w:val="28"/>
                 <w:szCs w:val="28"/>
               </w:rPr>
-              <w:t>-v</w:t>
-            </w:r>
-            <w:r>
-              <w:rPr>
-                <w:sz w:val="28"/>
-                <w:szCs w:val="28"/>
-              </w:rPr>
-              <w:t xml:space="preserve"> Shows kernel version</w:t>
+              <w:t>-n</w:t>
+            </w:r>
+            <w:r>
+              <w:rPr>
+                <w:sz w:val="28"/>
+                <w:szCs w:val="28"/>
+              </w:rPr>
+              <w:t xml:space="preserve"> Shows nodename</w:t>
             </w:r>
           </w:p>
           <w:p>
@@ -383,77 +396,7 @@
                 <w:sz w:val="28"/>
                 <w:szCs w:val="28"/>
               </w:rPr>
-              <w:t>-r</w:t>
-            </w:r>
-            <w:r>
-              <w:rPr>
-                <w:sz w:val="28"/>
-                <w:szCs w:val="28"/>
-              </w:rPr>
-              <w:t xml:space="preserve"> Shows kernel release </w:t>
-            </w:r>
-          </w:p>
-          <w:p>
-            <w:pPr>
-              <w:pStyle w:val="Normal"/>
-              <w:spacing w:lineRule="auto" w:line="240" w:before="0" w:after="0"/>
-              <w:rPr>
-                <w:sz w:val="28"/>
-                <w:szCs w:val="28"/>
-              </w:rPr>
-            </w:pPr>
-            <w:r>
-              <w:rPr>
-                <w:b/>
-                <w:bCs/>
-                <w:sz w:val="28"/>
-                <w:szCs w:val="28"/>
-              </w:rPr>
-              <w:t>-</w:t>
-            </w:r>
-            <w:r>
-              <w:rPr>
-                <w:b/>
-                <w:bCs/>
-                <w:sz w:val="28"/>
-                <w:szCs w:val="28"/>
-              </w:rPr>
-              <w:t>n</w:t>
-            </w:r>
-            <w:r>
-              <w:rPr>
-                <w:sz w:val="28"/>
-                <w:szCs w:val="28"/>
-              </w:rPr>
-              <w:t xml:space="preserve"> Shows nodename</w:t>
-            </w:r>
-          </w:p>
-          <w:p>
-            <w:pPr>
-              <w:pStyle w:val="Normal"/>
-              <w:spacing w:lineRule="auto" w:line="240" w:before="0" w:after="0"/>
-              <w:rPr>
-                <w:sz w:val="28"/>
-                <w:szCs w:val="28"/>
-              </w:rPr>
-            </w:pPr>
-            <w:r>
-              <w:rPr>
-                <w:b/>
-                <w:bCs/>
-                <w:sz w:val="28"/>
-                <w:szCs w:val="28"/>
-              </w:rPr>
-              <w:t>-</w:t>
-            </w:r>
-            <w:r>
-              <w:rPr>
-                <w:b/>
-                <w:bCs/>
-                <w:sz w:val="28"/>
-                <w:szCs w:val="28"/>
-              </w:rPr>
-              <w:t>s</w:t>
+              <w:t>-s</w:t>
             </w:r>
             <w:r>
               <w:rPr>
@@ -539,21 +482,7 @@
                 <w:sz w:val="28"/>
                 <w:szCs w:val="28"/>
               </w:rPr>
-              <w:t xml:space="preserve"># </w:t>
-            </w:r>
-            <w:r>
-              <w:rPr>
-                <w:sz w:val="28"/>
-                <w:szCs w:val="28"/>
-              </w:rPr>
-              <w:t>mount</w:t>
-            </w:r>
-            <w:r>
-              <w:rPr>
-                <w:sz w:val="28"/>
-                <w:szCs w:val="28"/>
-              </w:rPr>
-              <w:t xml:space="preserve"> [OPTION]</w:t>
+              <w:t># mount [OPTION]</w:t>
             </w:r>
           </w:p>
         </w:tc>
@@ -578,16 +507,7 @@
                 <w:sz w:val="28"/>
                 <w:szCs w:val="28"/>
               </w:rPr>
-              <w:t>-</w:t>
-            </w:r>
-            <w:r>
-              <w:rPr>
-                <w:b/>
-                <w:bCs/>
-                <w:sz w:val="28"/>
-                <w:szCs w:val="28"/>
-              </w:rPr>
-              <w:t xml:space="preserve">t </w:t>
+              <w:t xml:space="preserve">-t </w:t>
             </w:r>
             <w:r>
               <w:rPr>
@@ -702,14 +622,7 @@
                 <w:sz w:val="28"/>
                 <w:szCs w:val="28"/>
               </w:rPr>
-              <w:t>Shows system date</w:t>
-            </w:r>
-            <w:r>
-              <w:rPr>
-                <w:sz w:val="28"/>
-                <w:szCs w:val="28"/>
-              </w:rPr>
-              <w:t>.</w:t>
+              <w:t>Shows system date.</w:t>
             </w:r>
           </w:p>
         </w:tc>
@@ -732,14 +645,7 @@
                 <w:sz w:val="28"/>
                 <w:szCs w:val="28"/>
               </w:rPr>
-              <w:t xml:space="preserve"># </w:t>
-            </w:r>
-            <w:r>
-              <w:rPr>
-                <w:sz w:val="28"/>
-                <w:szCs w:val="28"/>
-              </w:rPr>
-              <w:t>date</w:t>
+              <w:t># date</w:t>
             </w:r>
           </w:p>
         </w:tc>
@@ -840,14 +746,7 @@
                 <w:sz w:val="28"/>
                 <w:szCs w:val="28"/>
               </w:rPr>
-              <w:t xml:space="preserve"># </w:t>
-            </w:r>
-            <w:r>
-              <w:rPr>
-                <w:sz w:val="28"/>
-                <w:szCs w:val="28"/>
-              </w:rPr>
-              <w:t>uptime [OPTION]</w:t>
+              <w:t># uptime [OPTION]</w:t>
             </w:r>
           </w:p>
         </w:tc>
@@ -872,16 +771,7 @@
                 <w:sz w:val="28"/>
                 <w:szCs w:val="28"/>
               </w:rPr>
-              <w:t>-</w:t>
-            </w:r>
-            <w:r>
-              <w:rPr>
-                <w:b/>
-                <w:bCs/>
-                <w:sz w:val="28"/>
-                <w:szCs w:val="28"/>
-              </w:rPr>
-              <w:t xml:space="preserve">s </w:t>
+              <w:t xml:space="preserve">-s </w:t>
             </w:r>
             <w:r>
               <w:rPr>
@@ -1890,8 +1780,750 @@
           <w:sz w:val="40"/>
           <w:szCs w:val="48"/>
         </w:rPr>
+        <w:t>Filesystem Operations:</w:t>
       </w:r>
     </w:p>
+    <w:p>
+      <w:pPr>
+        <w:pStyle w:val="Normal"/>
+        <w:rPr>
+          <w:sz w:val="40"/>
+          <w:szCs w:val="48"/>
+        </w:rPr>
+      </w:pPr>
+      <w:r>
+        <w:rPr>
+          <w:sz w:val="40"/>
+          <w:szCs w:val="48"/>
+        </w:rPr>
+      </w:r>
+    </w:p>
+    <w:tbl>
+      <w:tblPr>
+        <w:tblStyle w:val="TableGrid"/>
+        <w:tblW w:w="15360" w:type="dxa"/>
+        <w:jc w:val="left"/>
+        <w:tblInd w:w="0" w:type="dxa"/>
+        <w:tblCellMar>
+          <w:top w:w="0" w:type="dxa"/>
+          <w:left w:w="108" w:type="dxa"/>
+          <w:bottom w:w="0" w:type="dxa"/>
+          <w:right w:w="108" w:type="dxa"/>
+        </w:tblCellMar>
+        <w:tblLook w:val="04a0" w:noHBand="0" w:noVBand="1" w:firstColumn="1" w:lastRow="0" w:lastColumn="0" w:firstRow="1"/>
+      </w:tblPr>
+      <w:tblGrid>
+        <w:gridCol w:w="2064"/>
+        <w:gridCol w:w="3241"/>
+        <w:gridCol w:w="3869"/>
+        <w:gridCol w:w="6186"/>
+      </w:tblGrid>
+      <w:tr>
+        <w:trPr>
+          <w:trHeight w:val="638" w:hRule="atLeast"/>
+        </w:trPr>
+        <w:tc>
+          <w:tcPr>
+            <w:tcW w:w="2064" w:type="dxa"/>
+            <w:tcBorders/>
+          </w:tcPr>
+          <w:p>
+            <w:pPr>
+              <w:pStyle w:val="Normal"/>
+              <w:spacing w:lineRule="auto" w:line="240" w:before="0" w:after="0"/>
+              <w:rPr>
+                <w:b/>
+                <w:b/>
+                <w:sz w:val="28"/>
+                <w:szCs w:val="28"/>
+              </w:rPr>
+            </w:pPr>
+            <w:r>
+              <w:rPr>
+                <w:b/>
+                <w:sz w:val="28"/>
+                <w:szCs w:val="28"/>
+              </w:rPr>
+              <w:t>touch</w:t>
+            </w:r>
+          </w:p>
+        </w:tc>
+        <w:tc>
+          <w:tcPr>
+            <w:tcW w:w="3241" w:type="dxa"/>
+            <w:tcBorders/>
+          </w:tcPr>
+          <w:p>
+            <w:pPr>
+              <w:pStyle w:val="Normal"/>
+              <w:spacing w:lineRule="auto" w:line="240" w:before="0" w:after="0"/>
+              <w:rPr>
+                <w:sz w:val="28"/>
+                <w:szCs w:val="28"/>
+              </w:rPr>
+            </w:pPr>
+            <w:r>
+              <w:rPr>
+                <w:sz w:val="28"/>
+                <w:szCs w:val="28"/>
+              </w:rPr>
+              <w:t>Creates a file with any extension.</w:t>
+            </w:r>
+          </w:p>
+        </w:tc>
+        <w:tc>
+          <w:tcPr>
+            <w:tcW w:w="3869" w:type="dxa"/>
+            <w:tcBorders/>
+          </w:tcPr>
+          <w:p>
+            <w:pPr>
+              <w:pStyle w:val="Normal"/>
+              <w:spacing w:lineRule="auto" w:line="240" w:before="0" w:after="0"/>
+              <w:rPr>
+                <w:sz w:val="28"/>
+                <w:szCs w:val="28"/>
+              </w:rPr>
+            </w:pPr>
+            <w:r>
+              <w:rPr>
+                <w:sz w:val="28"/>
+                <w:szCs w:val="28"/>
+              </w:rPr>
+              <w:t xml:space="preserve"># </w:t>
+            </w:r>
+            <w:r>
+              <w:rPr>
+                <w:sz w:val="28"/>
+                <w:szCs w:val="28"/>
+              </w:rPr>
+              <w:t>touch &lt;filename.extension&gt;</w:t>
+            </w:r>
+          </w:p>
+        </w:tc>
+        <w:tc>
+          <w:tcPr>
+            <w:tcW w:w="6186" w:type="dxa"/>
+            <w:tcBorders/>
+          </w:tcPr>
+          <w:p>
+            <w:pPr>
+              <w:pStyle w:val="Normal"/>
+              <w:spacing w:lineRule="auto" w:line="240" w:before="0" w:after="0"/>
+              <w:rPr>
+                <w:sz w:val="28"/>
+                <w:szCs w:val="28"/>
+              </w:rPr>
+            </w:pPr>
+            <w:r>
+              <w:rPr>
+                <w:sz w:val="28"/>
+                <w:szCs w:val="28"/>
+              </w:rPr>
+            </w:r>
+          </w:p>
+        </w:tc>
+      </w:tr>
+      <w:tr>
+        <w:trPr>
+          <w:trHeight w:val="2078" w:hRule="atLeast"/>
+        </w:trPr>
+        <w:tc>
+          <w:tcPr>
+            <w:tcW w:w="2064" w:type="dxa"/>
+            <w:tcBorders/>
+          </w:tcPr>
+          <w:p>
+            <w:pPr>
+              <w:pStyle w:val="Normal"/>
+              <w:spacing w:lineRule="auto" w:line="240" w:before="0" w:after="0"/>
+              <w:rPr>
+                <w:b/>
+                <w:b/>
+                <w:sz w:val="28"/>
+                <w:szCs w:val="28"/>
+              </w:rPr>
+            </w:pPr>
+            <w:r>
+              <w:rPr>
+                <w:b/>
+                <w:sz w:val="28"/>
+                <w:szCs w:val="28"/>
+              </w:rPr>
+              <w:t>ls</w:t>
+            </w:r>
+          </w:p>
+        </w:tc>
+        <w:tc>
+          <w:tcPr>
+            <w:tcW w:w="3241" w:type="dxa"/>
+            <w:tcBorders/>
+          </w:tcPr>
+          <w:p>
+            <w:pPr>
+              <w:pStyle w:val="Normal"/>
+              <w:spacing w:lineRule="auto" w:line="240" w:before="0" w:after="0"/>
+              <w:rPr>
+                <w:sz w:val="28"/>
+                <w:szCs w:val="28"/>
+              </w:rPr>
+            </w:pPr>
+            <w:r>
+              <w:rPr>
+                <w:sz w:val="28"/>
+                <w:szCs w:val="28"/>
+              </w:rPr>
+              <w:t>List all the contents of a directory.</w:t>
+            </w:r>
+          </w:p>
+        </w:tc>
+        <w:tc>
+          <w:tcPr>
+            <w:tcW w:w="3869" w:type="dxa"/>
+            <w:tcBorders/>
+          </w:tcPr>
+          <w:p>
+            <w:pPr>
+              <w:pStyle w:val="Normal"/>
+              <w:spacing w:lineRule="auto" w:line="240" w:before="0" w:after="0"/>
+              <w:rPr>
+                <w:sz w:val="28"/>
+                <w:szCs w:val="28"/>
+              </w:rPr>
+            </w:pPr>
+            <w:r>
+              <w:rPr>
+                <w:sz w:val="28"/>
+                <w:szCs w:val="28"/>
+              </w:rPr>
+              <w:t># ls [OPTION]</w:t>
+            </w:r>
+          </w:p>
+        </w:tc>
+        <w:tc>
+          <w:tcPr>
+            <w:tcW w:w="6186" w:type="dxa"/>
+            <w:tcBorders/>
+          </w:tcPr>
+          <w:p>
+            <w:pPr>
+              <w:pStyle w:val="Normal"/>
+              <w:spacing w:lineRule="auto" w:line="240" w:before="0" w:after="0"/>
+              <w:rPr>
+                <w:sz w:val="28"/>
+                <w:szCs w:val="28"/>
+              </w:rPr>
+            </w:pPr>
+            <w:r>
+              <w:rPr>
+                <w:b/>
+                <w:sz w:val="28"/>
+                <w:szCs w:val="28"/>
+              </w:rPr>
+              <w:t>-a</w:t>
+            </w:r>
+            <w:r>
+              <w:rPr>
+                <w:sz w:val="28"/>
+                <w:szCs w:val="28"/>
+              </w:rPr>
+              <w:t xml:space="preserve"> Show all including hidden</w:t>
+            </w:r>
+          </w:p>
+          <w:p>
+            <w:pPr>
+              <w:pStyle w:val="Normal"/>
+              <w:spacing w:lineRule="auto" w:line="240" w:before="0" w:after="0"/>
+              <w:rPr>
+                <w:sz w:val="28"/>
+                <w:szCs w:val="28"/>
+              </w:rPr>
+            </w:pPr>
+            <w:r>
+              <w:rPr>
+                <w:b/>
+                <w:sz w:val="28"/>
+                <w:szCs w:val="28"/>
+              </w:rPr>
+              <w:t>-R</w:t>
+            </w:r>
+            <w:r>
+              <w:rPr>
+                <w:sz w:val="28"/>
+                <w:szCs w:val="28"/>
+              </w:rPr>
+              <w:t xml:space="preserve"> Recursive list</w:t>
+            </w:r>
+          </w:p>
+          <w:p>
+            <w:pPr>
+              <w:pStyle w:val="Normal"/>
+              <w:spacing w:lineRule="auto" w:line="240" w:before="0" w:after="0"/>
+              <w:rPr>
+                <w:sz w:val="28"/>
+                <w:szCs w:val="28"/>
+              </w:rPr>
+            </w:pPr>
+            <w:r>
+              <w:rPr>
+                <w:b/>
+                <w:sz w:val="28"/>
+                <w:szCs w:val="28"/>
+              </w:rPr>
+              <w:t>-r</w:t>
+            </w:r>
+            <w:r>
+              <w:rPr>
+                <w:sz w:val="28"/>
+                <w:szCs w:val="28"/>
+              </w:rPr>
+              <w:t xml:space="preserve"> Reverse order</w:t>
+            </w:r>
+          </w:p>
+          <w:p>
+            <w:pPr>
+              <w:pStyle w:val="Normal"/>
+              <w:spacing w:lineRule="auto" w:line="240" w:before="0" w:after="0"/>
+              <w:rPr>
+                <w:sz w:val="28"/>
+                <w:szCs w:val="28"/>
+              </w:rPr>
+            </w:pPr>
+            <w:r>
+              <w:rPr>
+                <w:b/>
+                <w:sz w:val="28"/>
+                <w:szCs w:val="28"/>
+              </w:rPr>
+              <w:t>-t</w:t>
+            </w:r>
+            <w:r>
+              <w:rPr>
+                <w:sz w:val="28"/>
+                <w:szCs w:val="28"/>
+              </w:rPr>
+              <w:t xml:space="preserve"> Sort by last modified</w:t>
+            </w:r>
+          </w:p>
+          <w:p>
+            <w:pPr>
+              <w:pStyle w:val="Normal"/>
+              <w:spacing w:lineRule="auto" w:line="240" w:before="0" w:after="0"/>
+              <w:rPr>
+                <w:sz w:val="28"/>
+                <w:szCs w:val="28"/>
+              </w:rPr>
+            </w:pPr>
+            <w:r>
+              <w:rPr>
+                <w:b/>
+                <w:sz w:val="28"/>
+                <w:szCs w:val="28"/>
+              </w:rPr>
+              <w:t>-S</w:t>
+            </w:r>
+            <w:r>
+              <w:rPr>
+                <w:sz w:val="28"/>
+                <w:szCs w:val="28"/>
+              </w:rPr>
+              <w:t xml:space="preserve"> Sort by file size</w:t>
+            </w:r>
+          </w:p>
+          <w:p>
+            <w:pPr>
+              <w:pStyle w:val="Normal"/>
+              <w:spacing w:lineRule="auto" w:line="240" w:before="0" w:after="0"/>
+              <w:rPr>
+                <w:sz w:val="28"/>
+                <w:szCs w:val="28"/>
+              </w:rPr>
+            </w:pPr>
+            <w:r>
+              <w:rPr>
+                <w:b/>
+                <w:sz w:val="28"/>
+                <w:szCs w:val="28"/>
+              </w:rPr>
+              <w:t>-l</w:t>
+            </w:r>
+            <w:r>
+              <w:rPr>
+                <w:sz w:val="28"/>
+                <w:szCs w:val="28"/>
+              </w:rPr>
+              <w:t xml:space="preserve"> Long listing format (detailed output)</w:t>
+            </w:r>
+          </w:p>
+          <w:p>
+            <w:pPr>
+              <w:pStyle w:val="Normal"/>
+              <w:spacing w:lineRule="auto" w:line="240" w:before="0" w:after="0"/>
+              <w:rPr>
+                <w:sz w:val="28"/>
+                <w:szCs w:val="28"/>
+              </w:rPr>
+            </w:pPr>
+            <w:r>
+              <w:rPr>
+                <w:b/>
+                <w:sz w:val="28"/>
+                <w:szCs w:val="28"/>
+              </w:rPr>
+              <w:t>-1</w:t>
+            </w:r>
+            <w:r>
+              <w:rPr>
+                <w:sz w:val="28"/>
+                <w:szCs w:val="28"/>
+              </w:rPr>
+              <w:t xml:space="preserve"> One file per line</w:t>
+            </w:r>
+          </w:p>
+          <w:p>
+            <w:pPr>
+              <w:pStyle w:val="Normal"/>
+              <w:spacing w:lineRule="auto" w:line="240" w:before="0" w:after="0"/>
+              <w:rPr>
+                <w:sz w:val="28"/>
+                <w:szCs w:val="28"/>
+              </w:rPr>
+            </w:pPr>
+            <w:r>
+              <w:rPr>
+                <w:b/>
+                <w:sz w:val="28"/>
+                <w:szCs w:val="28"/>
+              </w:rPr>
+              <w:t>-m</w:t>
+            </w:r>
+            <w:r>
+              <w:rPr>
+                <w:sz w:val="28"/>
+                <w:szCs w:val="28"/>
+              </w:rPr>
+              <w:t xml:space="preserve"> Comma-separated output</w:t>
+            </w:r>
+          </w:p>
+          <w:p>
+            <w:pPr>
+              <w:pStyle w:val="Normal"/>
+              <w:spacing w:lineRule="auto" w:line="240" w:before="0" w:after="0"/>
+              <w:rPr>
+                <w:sz w:val="28"/>
+                <w:szCs w:val="28"/>
+              </w:rPr>
+            </w:pPr>
+            <w:r>
+              <w:rPr>
+                <w:b/>
+                <w:sz w:val="28"/>
+                <w:szCs w:val="28"/>
+              </w:rPr>
+              <w:t>-Q</w:t>
+            </w:r>
+            <w:r>
+              <w:rPr>
+                <w:sz w:val="28"/>
+                <w:szCs w:val="28"/>
+              </w:rPr>
+              <w:t xml:space="preserve"> Quoted output</w:t>
+            </w:r>
+          </w:p>
+        </w:tc>
+      </w:tr>
+      <w:tr>
+        <w:trPr>
+          <w:trHeight w:val="1367" w:hRule="atLeast"/>
+        </w:trPr>
+        <w:tc>
+          <w:tcPr>
+            <w:tcW w:w="2064" w:type="dxa"/>
+            <w:tcBorders/>
+          </w:tcPr>
+          <w:p>
+            <w:pPr>
+              <w:pStyle w:val="Normal"/>
+              <w:spacing w:lineRule="auto" w:line="240" w:before="0" w:after="0"/>
+              <w:rPr>
+                <w:b/>
+                <w:b/>
+                <w:sz w:val="28"/>
+                <w:szCs w:val="28"/>
+              </w:rPr>
+            </w:pPr>
+            <w:r>
+              <w:rPr>
+                <w:b/>
+                <w:sz w:val="28"/>
+                <w:szCs w:val="28"/>
+              </w:rPr>
+              <w:t>mkdir</w:t>
+            </w:r>
+          </w:p>
+        </w:tc>
+        <w:tc>
+          <w:tcPr>
+            <w:tcW w:w="3241" w:type="dxa"/>
+            <w:tcBorders/>
+          </w:tcPr>
+          <w:p>
+            <w:pPr>
+              <w:pStyle w:val="Normal"/>
+              <w:spacing w:lineRule="auto" w:line="240" w:before="0" w:after="0"/>
+              <w:rPr>
+                <w:sz w:val="28"/>
+                <w:szCs w:val="28"/>
+              </w:rPr>
+            </w:pPr>
+            <w:r>
+              <w:rPr>
+                <w:sz w:val="28"/>
+                <w:szCs w:val="28"/>
+              </w:rPr>
+              <w:t>Make a directory.</w:t>
+            </w:r>
+          </w:p>
+        </w:tc>
+        <w:tc>
+          <w:tcPr>
+            <w:tcW w:w="3869" w:type="dxa"/>
+            <w:tcBorders/>
+          </w:tcPr>
+          <w:p>
+            <w:pPr>
+              <w:pStyle w:val="Normal"/>
+              <w:spacing w:lineRule="auto" w:line="240" w:before="0" w:after="0"/>
+              <w:rPr>
+                <w:sz w:val="28"/>
+                <w:szCs w:val="28"/>
+              </w:rPr>
+            </w:pPr>
+            <w:r>
+              <w:rPr>
+                <w:sz w:val="28"/>
+                <w:szCs w:val="28"/>
+              </w:rPr>
+              <w:t># mkdir [OPTION] &lt;filename&gt; (with or without path)</w:t>
+            </w:r>
+          </w:p>
+        </w:tc>
+        <w:tc>
+          <w:tcPr>
+            <w:tcW w:w="6186" w:type="dxa"/>
+            <w:tcBorders/>
+          </w:tcPr>
+          <w:p>
+            <w:pPr>
+              <w:pStyle w:val="Normal"/>
+              <w:spacing w:lineRule="auto" w:line="240" w:before="0" w:after="0"/>
+              <w:rPr>
+                <w:sz w:val="28"/>
+                <w:szCs w:val="28"/>
+              </w:rPr>
+            </w:pPr>
+            <w:r>
+              <w:rPr>
+                <w:b/>
+                <w:sz w:val="28"/>
+                <w:szCs w:val="28"/>
+              </w:rPr>
+              <w:t>-p</w:t>
+            </w:r>
+            <w:r>
+              <w:rPr>
+                <w:sz w:val="28"/>
+                <w:szCs w:val="28"/>
+              </w:rPr>
+              <w:t xml:space="preserve"> parents or path make sub-directories after creating the parent</w:t>
+            </w:r>
+          </w:p>
+          <w:p>
+            <w:pPr>
+              <w:pStyle w:val="Normal"/>
+              <w:spacing w:lineRule="auto" w:line="240" w:before="0" w:after="0"/>
+              <w:rPr>
+                <w:sz w:val="28"/>
+                <w:szCs w:val="28"/>
+              </w:rPr>
+            </w:pPr>
+            <w:r>
+              <w:rPr>
+                <w:b/>
+                <w:sz w:val="28"/>
+                <w:szCs w:val="28"/>
+              </w:rPr>
+              <w:t>-m</w:t>
+            </w:r>
+            <w:r>
+              <w:rPr>
+                <w:sz w:val="28"/>
+                <w:szCs w:val="28"/>
+              </w:rPr>
+              <w:t xml:space="preserve"> specify the octal permissions of directories created by mkdir.</w:t>
+            </w:r>
+          </w:p>
+        </w:tc>
+      </w:tr>
+      <w:tr>
+        <w:trPr>
+          <w:trHeight w:val="971" w:hRule="atLeast"/>
+        </w:trPr>
+        <w:tc>
+          <w:tcPr>
+            <w:tcW w:w="2064" w:type="dxa"/>
+            <w:tcBorders/>
+          </w:tcPr>
+          <w:p>
+            <w:pPr>
+              <w:pStyle w:val="Normal"/>
+              <w:spacing w:lineRule="auto" w:line="240" w:before="0" w:after="0"/>
+              <w:rPr>
+                <w:b/>
+                <w:b/>
+                <w:sz w:val="28"/>
+                <w:szCs w:val="28"/>
+              </w:rPr>
+            </w:pPr>
+            <w:r>
+              <w:rPr>
+                <w:b/>
+                <w:sz w:val="28"/>
+                <w:szCs w:val="28"/>
+              </w:rPr>
+              <w:t>cd</w:t>
+            </w:r>
+          </w:p>
+        </w:tc>
+        <w:tc>
+          <w:tcPr>
+            <w:tcW w:w="3241" w:type="dxa"/>
+            <w:tcBorders/>
+          </w:tcPr>
+          <w:p>
+            <w:pPr>
+              <w:pStyle w:val="Normal"/>
+              <w:spacing w:lineRule="auto" w:line="240" w:before="0" w:after="0"/>
+              <w:rPr>
+                <w:sz w:val="28"/>
+                <w:szCs w:val="28"/>
+              </w:rPr>
+            </w:pPr>
+            <w:r>
+              <w:rPr>
+                <w:sz w:val="28"/>
+                <w:szCs w:val="28"/>
+              </w:rPr>
+              <w:t>Change directory or navigate through the file system.</w:t>
+            </w:r>
+          </w:p>
+        </w:tc>
+        <w:tc>
+          <w:tcPr>
+            <w:tcW w:w="3869" w:type="dxa"/>
+            <w:tcBorders/>
+          </w:tcPr>
+          <w:p>
+            <w:pPr>
+              <w:pStyle w:val="Normal"/>
+              <w:spacing w:lineRule="auto" w:line="240" w:before="0" w:after="0"/>
+              <w:rPr>
+                <w:sz w:val="28"/>
+                <w:szCs w:val="28"/>
+              </w:rPr>
+            </w:pPr>
+            <w:r>
+              <w:rPr>
+                <w:sz w:val="28"/>
+                <w:szCs w:val="28"/>
+              </w:rPr>
+              <w:t># cd &lt;absolute or relative path&gt;</w:t>
+            </w:r>
+          </w:p>
+        </w:tc>
+        <w:tc>
+          <w:tcPr>
+            <w:tcW w:w="6186" w:type="dxa"/>
+            <w:tcBorders/>
+          </w:tcPr>
+          <w:p>
+            <w:pPr>
+              <w:pStyle w:val="Normal"/>
+              <w:spacing w:lineRule="auto" w:line="240" w:before="0" w:after="0"/>
+              <w:rPr>
+                <w:sz w:val="28"/>
+                <w:szCs w:val="28"/>
+              </w:rPr>
+            </w:pPr>
+            <w:r>
+              <w:rPr>
+                <w:b/>
+                <w:sz w:val="28"/>
+                <w:szCs w:val="28"/>
+              </w:rPr>
+              <w:t xml:space="preserve">.. </w:t>
+            </w:r>
+            <w:r>
+              <w:rPr>
+                <w:sz w:val="28"/>
+                <w:szCs w:val="28"/>
+              </w:rPr>
+              <w:t xml:space="preserve"> Go up a directory</w:t>
+            </w:r>
+          </w:p>
+          <w:p>
+            <w:pPr>
+              <w:pStyle w:val="Normal"/>
+              <w:spacing w:lineRule="auto" w:line="240" w:before="0" w:after="0"/>
+              <w:rPr>
+                <w:sz w:val="28"/>
+                <w:szCs w:val="28"/>
+              </w:rPr>
+            </w:pPr>
+            <w:r>
+              <w:rPr>
+                <w:b/>
+                <w:sz w:val="28"/>
+                <w:szCs w:val="28"/>
+              </w:rPr>
+              <w:t>~</w:t>
+            </w:r>
+            <w:r>
+              <w:rPr>
+                <w:sz w:val="28"/>
+                <w:szCs w:val="28"/>
+              </w:rPr>
+              <w:t xml:space="preserve"> Go to home path</w:t>
+            </w:r>
+          </w:p>
+          <w:p>
+            <w:pPr>
+              <w:pStyle w:val="Normal"/>
+              <w:spacing w:lineRule="auto" w:line="240" w:before="0" w:after="0"/>
+              <w:rPr>
+                <w:sz w:val="28"/>
+                <w:szCs w:val="28"/>
+              </w:rPr>
+            </w:pPr>
+            <w:r>
+              <w:rPr>
+                <w:b/>
+                <w:sz w:val="28"/>
+                <w:szCs w:val="28"/>
+              </w:rPr>
+              <w:t>/</w:t>
+            </w:r>
+            <w:r>
+              <w:rPr>
+                <w:sz w:val="28"/>
+                <w:szCs w:val="28"/>
+              </w:rPr>
+              <w:t xml:space="preserve"> Root</w:t>
+            </w:r>
+          </w:p>
+        </w:tc>
+      </w:tr>
+    </w:tbl>
     <w:p>
       <w:pPr>
         <w:pStyle w:val="Normal"/>
@@ -1939,7 +2571,6 @@
     <w:rPrDefault>
       <w:rPr>
         <w:rFonts w:ascii="Calibri" w:hAnsi="Calibri" w:eastAsia="Calibri" w:cs="" w:asciiTheme="minorHAnsi" w:cstheme="minorBidi" w:eastAsiaTheme="minorHAnsi" w:hAnsiTheme="minorHAnsi"/>
-        <w:sz w:val="22"/>
         <w:szCs w:val="22"/>
         <w:lang w:val="en-US" w:eastAsia="en-US" w:bidi="ar-SA"/>
       </w:rPr>
@@ -2329,6 +2960,7 @@
     <w:rsid w:val="00371874"/>
     <w:pPr>
       <w:widowControl/>
+      <w:suppressAutoHyphens w:val="true"/>
       <w:bidi w:val="0"/>
       <w:spacing w:lineRule="auto" w:line="259" w:before="0" w:after="160"/>
       <w:jc w:val="left"/>
@@ -2505,6 +3137,28 @@
       <w:contextualSpacing/>
     </w:pPr>
     <w:rPr/>
+  </w:style>
+  <w:style w:type="paragraph" w:styleId="TableContents">
+    <w:name w:val="Table Contents"/>
+    <w:basedOn w:val="Normal"/>
+    <w:qFormat/>
+    <w:pPr>
+      <w:suppressLineNumbers/>
+    </w:pPr>
+    <w:rPr/>
+  </w:style>
+  <w:style w:type="paragraph" w:styleId="TableHeading">
+    <w:name w:val="Table Heading"/>
+    <w:basedOn w:val="TableContents"/>
+    <w:qFormat/>
+    <w:pPr>
+      <w:suppressLineNumbers/>
+      <w:jc w:val="center"/>
+    </w:pPr>
+    <w:rPr>
+      <w:b/>
+      <w:bCs/>
+    </w:rPr>
   </w:style>
   <w:style w:type="numbering" w:styleId="NoList" w:default="1">
     <w:name w:val="No List"/>

</xml_diff>